<commit_message>
Spring cloud ， mysql
</commit_message>
<xml_diff>
--- a/Maven/Maven 学到的都是自己的.docx
+++ b/Maven/Maven 学到的都是自己的.docx
@@ -1289,7 +1289,22 @@
           <w:rFonts w:hint="eastAsia"/>
           <w:lang w:val="en-US" w:eastAsia="zh-CN"/>
         </w:rPr>
-        <w:t>，运行时使用会报错，常见的是servlet-api，运行时由容器提供。</w:t>
+        <w:t>，运行时使用会报错，</w:t>
+      </w:r>
+      <w:r>
+        <w:rPr>
+          <w:rFonts w:hint="eastAsia"/>
+          <w:color w:val="FF0000"/>
+          <w:lang w:val="en-US" w:eastAsia="zh-CN"/>
+        </w:rPr>
+        <w:t>常见的是servlet-api</w:t>
+      </w:r>
+      <w:r>
+        <w:rPr>
+          <w:rFonts w:hint="eastAsia"/>
+          <w:lang w:val="en-US" w:eastAsia="zh-CN"/>
+        </w:rPr>
+        <w:t>，运行时由容器提供。</w:t>
       </w:r>
     </w:p>
     <w:p>
@@ -1311,6 +1326,8 @@
         </w:rPr>
         <w:t>4.runtime：只对测试和运行有效，编译时使用会报错，常见的是JDBC驱动的实现，编译时只需要JDBC驱动的接口，不需要实现。</w:t>
       </w:r>
+      <w:bookmarkStart w:id="0" w:name="_GoBack"/>
+      <w:bookmarkEnd w:id="0"/>
     </w:p>
     <w:p>
       <w:pPr>
@@ -1888,8 +1905,6 @@
           </wp:inline>
         </w:drawing>
       </w:r>
-      <w:bookmarkStart w:id="0" w:name="_GoBack"/>
-      <w:bookmarkEnd w:id="0"/>
     </w:p>
     <w:p>
       <w:pPr>
@@ -2033,6 +2048,120 @@
             </a:graphic>
           </wp:inline>
         </w:drawing>
+      </w:r>
+    </w:p>
+    <w:p>
+      <w:pPr>
+        <w:pStyle w:val="4"/>
+        <w:rPr>
+          <w:rFonts w:hint="eastAsia"/>
+          <w:lang w:val="en-US" w:eastAsia="zh-CN"/>
+        </w:rPr>
+      </w:pPr>
+      <w:r>
+        <w:rPr>
+          <w:rFonts w:hint="eastAsia"/>
+          <w:lang w:val="en-US" w:eastAsia="zh-CN"/>
+        </w:rPr>
+        <w:t>1.9.1 dependencies和dependencyManagement的区别</w:t>
+      </w:r>
+    </w:p>
+    <w:p>
+      <w:pPr>
+        <w:ind w:firstLine="420" w:firstLineChars="0"/>
+        <w:rPr>
+          <w:rFonts w:hint="eastAsia"/>
+          <w:lang w:val="en-US" w:eastAsia="zh-CN"/>
+        </w:rPr>
+      </w:pPr>
+      <w:r>
+        <w:rPr>
+          <w:rFonts w:hint="eastAsia"/>
+          <w:lang w:val="en-US" w:eastAsia="zh-CN"/>
+        </w:rPr>
+        <w:t>原文链接：</w:t>
+      </w:r>
+      <w:r>
+        <w:rPr>
+          <w:rFonts w:hint="eastAsia"/>
+          <w:lang w:val="en-US" w:eastAsia="zh-CN"/>
+        </w:rPr>
+        <w:fldChar w:fldCharType="begin"/>
+      </w:r>
+      <w:r>
+        <w:rPr>
+          <w:rFonts w:hint="eastAsia"/>
+          <w:lang w:val="en-US" w:eastAsia="zh-CN"/>
+        </w:rPr>
+        <w:instrText xml:space="preserve"> HYPERLINK "https://blog.csdn.net/liutengteng130/article/details/46991829" </w:instrText>
+      </w:r>
+      <w:r>
+        <w:rPr>
+          <w:rFonts w:hint="eastAsia"/>
+          <w:lang w:val="en-US" w:eastAsia="zh-CN"/>
+        </w:rPr>
+        <w:fldChar w:fldCharType="separate"/>
+      </w:r>
+      <w:r>
+        <w:rPr>
+          <w:rStyle w:val="6"/>
+          <w:rFonts w:hint="eastAsia"/>
+          <w:lang w:val="en-US" w:eastAsia="zh-CN"/>
+        </w:rPr>
+        <w:t>https://blog.csdn.net/liutengteng130/article/details/46991829</w:t>
+      </w:r>
+      <w:r>
+        <w:rPr>
+          <w:rFonts w:hint="eastAsia"/>
+          <w:lang w:val="en-US" w:eastAsia="zh-CN"/>
+        </w:rPr>
+        <w:fldChar w:fldCharType="end"/>
+      </w:r>
+    </w:p>
+    <w:p>
+      <w:pPr>
+        <w:ind w:firstLine="420" w:firstLineChars="0"/>
+        <w:rPr>
+          <w:rFonts w:hint="eastAsia"/>
+          <w:lang w:val="en-US" w:eastAsia="zh-CN"/>
+        </w:rPr>
+      </w:pPr>
+      <w:r>
+        <w:rPr>
+          <w:rFonts w:hint="eastAsia"/>
+          <w:lang w:val="en-US" w:eastAsia="zh-CN"/>
+        </w:rPr>
+        <w:t>在父项目的dependencies中的依赖</w:t>
+      </w:r>
+      <w:r>
+        <w:rPr>
+          <w:rFonts w:hint="eastAsia"/>
+          <w:color w:val="FF0000"/>
+          <w:lang w:val="en-US" w:eastAsia="zh-CN"/>
+        </w:rPr>
+        <w:t>会自动引入</w:t>
+      </w:r>
+      <w:r>
+        <w:rPr>
+          <w:rFonts w:hint="eastAsia"/>
+          <w:lang w:val="en-US" w:eastAsia="zh-CN"/>
+        </w:rPr>
+        <w:t>到子项目（就算子项目不写该依赖）；在父项目的dependencyManagement中的依赖不会自动引入到子项目（</w:t>
+      </w:r>
+      <w:r>
+        <w:rPr>
+          <w:rFonts w:hint="eastAsia"/>
+          <w:color w:val="FF0000"/>
+          <w:lang w:val="en-US" w:eastAsia="zh-CN"/>
+        </w:rPr>
+        <w:t>只有子项目写了该依赖才会引入</w:t>
+      </w:r>
+      <w:r>
+        <w:rPr>
+          <w:rFonts w:hint="eastAsia"/>
+          <w:lang w:val="en-US" w:eastAsia="zh-CN"/>
+        </w:rPr>
+        <w:t>）。</w:t>
       </w:r>
     </w:p>
     <w:p>

</xml_diff>